<commit_message>
Updated README and deliverables
</commit_message>
<xml_diff>
--- a/docs/manual.docx
+++ b/docs/manual.docx
@@ -82,23 +82,13 @@
           <w:szCs w:val="24"/>
         </w:rPr>
       </w:pPr>
-      <w:proofErr w:type="spellStart"/>
-      <w:r>
-        <w:rPr>
-          <w:rFonts w:ascii="Times New Roman" w:hAnsi="Times New Roman" w:cs="Times New Roman"/>
-          <w:sz w:val="24"/>
-          <w:szCs w:val="24"/>
-        </w:rPr>
-        <w:t>NodeJS</w:t>
-      </w:r>
-      <w:proofErr w:type="spellEnd"/>
-      <w:r>
-        <w:rPr>
-          <w:rFonts w:ascii="Times New Roman" w:hAnsi="Times New Roman" w:cs="Times New Roman"/>
-          <w:sz w:val="24"/>
-          <w:szCs w:val="24"/>
-        </w:rPr>
-        <w:t xml:space="preserve"> command line tool (“node” from the command line)</w:t>
+      <w:r>
+        <w:rPr>
+          <w:rFonts w:ascii="Times New Roman" w:hAnsi="Times New Roman" w:cs="Times New Roman"/>
+          <w:sz w:val="24"/>
+          <w:szCs w:val="24"/>
+        </w:rPr>
+        <w:t>NodeJS command line tool (“node” from the command line)</w:t>
       </w:r>
     </w:p>
     <w:p>
@@ -122,25 +112,7 @@
           <w:sz w:val="24"/>
           <w:szCs w:val="24"/>
         </w:rPr>
-        <w:t>Node Package Manager command line tool (“</w:t>
-      </w:r>
-      <w:proofErr w:type="spellStart"/>
-      <w:r>
-        <w:rPr>
-          <w:rFonts w:ascii="Times New Roman" w:hAnsi="Times New Roman" w:cs="Times New Roman"/>
-          <w:sz w:val="24"/>
-          <w:szCs w:val="24"/>
-        </w:rPr>
-        <w:t>npm</w:t>
-      </w:r>
-      <w:proofErr w:type="spellEnd"/>
-      <w:r>
-        <w:rPr>
-          <w:rFonts w:ascii="Times New Roman" w:hAnsi="Times New Roman" w:cs="Times New Roman"/>
-          <w:sz w:val="24"/>
-          <w:szCs w:val="24"/>
-        </w:rPr>
-        <w:t>” from the command line)</w:t>
+        <w:t>Node Package Manager command line tool (“npm” from the command line)</w:t>
       </w:r>
     </w:p>
     <w:p>
@@ -158,41 +130,13 @@
           <w:szCs w:val="24"/>
         </w:rPr>
       </w:pPr>
-      <w:proofErr w:type="spellStart"/>
-      <w:r>
-        <w:rPr>
-          <w:rFonts w:ascii="Times New Roman" w:hAnsi="Times New Roman" w:cs="Times New Roman"/>
-          <w:sz w:val="24"/>
-          <w:szCs w:val="24"/>
-        </w:rPr>
-        <w:t>Git</w:t>
-      </w:r>
-      <w:proofErr w:type="spellEnd"/>
-      <w:r>
-        <w:rPr>
-          <w:rFonts w:ascii="Times New Roman" w:hAnsi="Times New Roman" w:cs="Times New Roman"/>
-          <w:sz w:val="24"/>
-          <w:szCs w:val="24"/>
-        </w:rPr>
-        <w:t xml:space="preserve"> source control (“</w:t>
-      </w:r>
-      <w:proofErr w:type="spellStart"/>
-      <w:r>
-        <w:rPr>
-          <w:rFonts w:ascii="Times New Roman" w:hAnsi="Times New Roman" w:cs="Times New Roman"/>
-          <w:sz w:val="24"/>
-          <w:szCs w:val="24"/>
-        </w:rPr>
-        <w:t>git</w:t>
-      </w:r>
-      <w:proofErr w:type="spellEnd"/>
-      <w:r>
-        <w:rPr>
-          <w:rFonts w:ascii="Times New Roman" w:hAnsi="Times New Roman" w:cs="Times New Roman"/>
-          <w:sz w:val="24"/>
-          <w:szCs w:val="24"/>
-        </w:rPr>
-        <w:t>” from the command line)</w:t>
+      <w:r>
+        <w:rPr>
+          <w:rFonts w:ascii="Times New Roman" w:hAnsi="Times New Roman" w:cs="Times New Roman"/>
+          <w:sz w:val="24"/>
+          <w:szCs w:val="24"/>
+        </w:rPr>
+        <w:t>Git source control (“git” from the command line)</w:t>
       </w:r>
     </w:p>
     <w:p>
@@ -223,7 +167,6 @@
           <w:szCs w:val="24"/>
         </w:rPr>
       </w:pPr>
-      <w:proofErr w:type="spellStart"/>
       <w:r>
         <w:rPr>
           <w:rFonts w:ascii="Times New Roman" w:hAnsi="Times New Roman" w:cs="Times New Roman"/>
@@ -232,7 +175,6 @@
         </w:rPr>
         <w:t>Quickstart</w:t>
       </w:r>
-      <w:proofErr w:type="spellEnd"/>
     </w:p>
     <w:p>
       <w:pPr>
@@ -327,10 +269,18 @@
           <w:sz w:val="24"/>
           <w:szCs w:val="24"/>
         </w:rPr>
-        <w:t>Download the datasets zip archive and extract them into the data directory you just created.</w:t>
+        <w:t>Download the data</w:t>
       </w:r>
       <w:bookmarkStart w:id="0" w:name="_GoBack"/>
       <w:bookmarkEnd w:id="0"/>
+      <w:r>
+        <w:rPr>
+          <w:rFonts w:ascii="Times New Roman" w:hAnsi="Times New Roman" w:cs="Times New Roman"/>
+          <w:sz w:val="24"/>
+          <w:szCs w:val="24"/>
+        </w:rPr>
+        <w:t xml:space="preserve"> zip archive and extract them into the data directory you just created.</w:t>
+      </w:r>
     </w:p>
     <w:p>
       <w:pPr>
@@ -353,36 +303,16 @@
           <w:sz w:val="24"/>
           <w:szCs w:val="24"/>
         </w:rPr>
-        <w:t xml:space="preserve">Install </w:t>
-      </w:r>
-      <w:proofErr w:type="spellStart"/>
-      <w:r>
-        <w:rPr>
-          <w:rFonts w:ascii="Times New Roman" w:hAnsi="Times New Roman" w:cs="Times New Roman"/>
-          <w:sz w:val="24"/>
-          <w:szCs w:val="24"/>
-        </w:rPr>
-        <w:t>NodeJS</w:t>
-      </w:r>
-      <w:proofErr w:type="spellEnd"/>
-      <w:r>
-        <w:rPr>
-          <w:rFonts w:ascii="Times New Roman" w:hAnsi="Times New Roman" w:cs="Times New Roman"/>
-          <w:sz w:val="24"/>
-          <w:szCs w:val="24"/>
-        </w:rPr>
-        <w:t xml:space="preserve"> with </w:t>
-      </w:r>
-      <w:proofErr w:type="spellStart"/>
-      <w:r>
-        <w:rPr>
-          <w:rFonts w:ascii="Times New Roman" w:hAnsi="Times New Roman" w:cs="Times New Roman"/>
-          <w:sz w:val="24"/>
-          <w:szCs w:val="24"/>
-        </w:rPr>
-        <w:t>npm</w:t>
-      </w:r>
-      <w:proofErr w:type="spellEnd"/>
+        <w:t>Install NodeJS</w:t>
+      </w:r>
+      <w:r>
+        <w:rPr>
+          <w:rFonts w:ascii="Times New Roman" w:hAnsi="Times New Roman" w:cs="Times New Roman"/>
+          <w:sz w:val="24"/>
+          <w:szCs w:val="24"/>
+        </w:rPr>
+        <w:t xml:space="preserve"> with npm</w:t>
+      </w:r>
       <w:r>
         <w:rPr>
           <w:rFonts w:ascii="Times New Roman" w:hAnsi="Times New Roman" w:cs="Times New Roman"/>
@@ -413,25 +343,7 @@
           <w:sz w:val="24"/>
           <w:szCs w:val="24"/>
         </w:rPr>
-        <w:t>From the command line, change into the top-level project directory and run the command “</w:t>
-      </w:r>
-      <w:proofErr w:type="spellStart"/>
-      <w:r>
-        <w:rPr>
-          <w:rFonts w:ascii="Times New Roman" w:hAnsi="Times New Roman" w:cs="Times New Roman"/>
-          <w:sz w:val="24"/>
-          <w:szCs w:val="24"/>
-        </w:rPr>
-        <w:t>npm</w:t>
-      </w:r>
-      <w:proofErr w:type="spellEnd"/>
-      <w:r>
-        <w:rPr>
-          <w:rFonts w:ascii="Times New Roman" w:hAnsi="Times New Roman" w:cs="Times New Roman"/>
-          <w:sz w:val="24"/>
-          <w:szCs w:val="24"/>
-        </w:rPr>
-        <w:t xml:space="preserve"> install” – this will install relevant software packages.</w:t>
+        <w:t>From the command line, change into the top-level project directory and run the command “npm install” – this will install relevant software packages.</w:t>
       </w:r>
     </w:p>
     <w:p>
@@ -594,25 +506,7 @@
           <w:sz w:val="24"/>
           <w:szCs w:val="24"/>
         </w:rPr>
-        <w:t>“</w:t>
-      </w:r>
-      <w:proofErr w:type="spellStart"/>
-      <w:r>
-        <w:rPr>
-          <w:rFonts w:ascii="Times New Roman" w:hAnsi="Times New Roman" w:cs="Times New Roman"/>
-          <w:sz w:val="24"/>
-          <w:szCs w:val="24"/>
-        </w:rPr>
-        <w:t>git</w:t>
-      </w:r>
-      <w:proofErr w:type="spellEnd"/>
-      <w:r>
-        <w:rPr>
-          <w:rFonts w:ascii="Times New Roman" w:hAnsi="Times New Roman" w:cs="Times New Roman"/>
-          <w:sz w:val="24"/>
-          <w:szCs w:val="24"/>
-        </w:rPr>
-        <w:t xml:space="preserve"> clone </w:t>
+        <w:t xml:space="preserve">“git clone </w:t>
       </w:r>
       <w:hyperlink r:id="rId9" w:history="1">
         <w:r>
@@ -805,25 +699,7 @@
           <w:sz w:val="24"/>
           <w:szCs w:val="24"/>
         </w:rPr>
-        <w:t xml:space="preserve">To run the server, the user must download and install the </w:t>
-      </w:r>
-      <w:proofErr w:type="spellStart"/>
-      <w:r>
-        <w:rPr>
-          <w:rFonts w:ascii="Times New Roman" w:hAnsi="Times New Roman" w:cs="Times New Roman"/>
-          <w:sz w:val="24"/>
-          <w:szCs w:val="24"/>
-        </w:rPr>
-        <w:t>NodeJS</w:t>
-      </w:r>
-      <w:proofErr w:type="spellEnd"/>
-      <w:r>
-        <w:rPr>
-          <w:rFonts w:ascii="Times New Roman" w:hAnsi="Times New Roman" w:cs="Times New Roman"/>
-          <w:sz w:val="24"/>
-          <w:szCs w:val="24"/>
-        </w:rPr>
-        <w:t xml:space="preserve"> software package. This software can be found at: </w:t>
+        <w:t xml:space="preserve">To run the server, the user must download and install the NodeJS software package. This software can be found at: </w:t>
       </w:r>
       <w:hyperlink r:id="rId12" w:history="1">
         <w:r>
@@ -850,115 +726,7 @@
           <w:sz w:val="24"/>
           <w:szCs w:val="24"/>
         </w:rPr>
-        <w:t xml:space="preserve">If you are running the server on </w:t>
-      </w:r>
-      <w:proofErr w:type="spellStart"/>
-      <w:r>
-        <w:rPr>
-          <w:rFonts w:ascii="Times New Roman" w:hAnsi="Times New Roman" w:cs="Times New Roman"/>
-          <w:sz w:val="24"/>
-          <w:szCs w:val="24"/>
-        </w:rPr>
-        <w:t>linux</w:t>
-      </w:r>
-      <w:proofErr w:type="spellEnd"/>
-      <w:r>
-        <w:rPr>
-          <w:rFonts w:ascii="Times New Roman" w:hAnsi="Times New Roman" w:cs="Times New Roman"/>
-          <w:sz w:val="24"/>
-          <w:szCs w:val="24"/>
-        </w:rPr>
-        <w:t xml:space="preserve">, it may be easier to download and install Node with your package manager of choice. Mac and Windows users are provided nice binaries which usually contain both Node and </w:t>
-      </w:r>
-      <w:proofErr w:type="spellStart"/>
-      <w:r>
-        <w:rPr>
-          <w:rFonts w:ascii="Times New Roman" w:hAnsi="Times New Roman" w:cs="Times New Roman"/>
-          <w:sz w:val="24"/>
-          <w:szCs w:val="24"/>
-        </w:rPr>
-        <w:t>npm</w:t>
-      </w:r>
-      <w:proofErr w:type="spellEnd"/>
-      <w:r>
-        <w:rPr>
-          <w:rFonts w:ascii="Times New Roman" w:hAnsi="Times New Roman" w:cs="Times New Roman"/>
-          <w:sz w:val="24"/>
-          <w:szCs w:val="24"/>
-        </w:rPr>
-        <w:t>, but on Linux they are usually separated (ex. Fedora users: “</w:t>
-      </w:r>
-      <w:proofErr w:type="spellStart"/>
-      <w:r>
-        <w:rPr>
-          <w:rFonts w:ascii="Times New Roman" w:hAnsi="Times New Roman" w:cs="Times New Roman"/>
-          <w:sz w:val="24"/>
-          <w:szCs w:val="24"/>
-        </w:rPr>
-        <w:t>sudo</w:t>
-      </w:r>
-      <w:proofErr w:type="spellEnd"/>
-      <w:r>
-        <w:rPr>
-          <w:rFonts w:ascii="Times New Roman" w:hAnsi="Times New Roman" w:cs="Times New Roman"/>
-          <w:sz w:val="24"/>
-          <w:szCs w:val="24"/>
-        </w:rPr>
-        <w:t xml:space="preserve"> </w:t>
-      </w:r>
-      <w:proofErr w:type="spellStart"/>
-      <w:r>
-        <w:rPr>
-          <w:rFonts w:ascii="Times New Roman" w:hAnsi="Times New Roman" w:cs="Times New Roman"/>
-          <w:sz w:val="24"/>
-          <w:szCs w:val="24"/>
-        </w:rPr>
-        <w:t>dnf</w:t>
-      </w:r>
-      <w:proofErr w:type="spellEnd"/>
-      <w:r>
-        <w:rPr>
-          <w:rFonts w:ascii="Times New Roman" w:hAnsi="Times New Roman" w:cs="Times New Roman"/>
-          <w:sz w:val="24"/>
-          <w:szCs w:val="24"/>
-        </w:rPr>
-        <w:t xml:space="preserve"> install </w:t>
-      </w:r>
-      <w:proofErr w:type="spellStart"/>
-      <w:r>
-        <w:rPr>
-          <w:rFonts w:ascii="Times New Roman" w:hAnsi="Times New Roman" w:cs="Times New Roman"/>
-          <w:sz w:val="24"/>
-          <w:szCs w:val="24"/>
-        </w:rPr>
-        <w:t>nodejs</w:t>
-      </w:r>
-      <w:proofErr w:type="spellEnd"/>
-      <w:r>
-        <w:rPr>
-          <w:rFonts w:ascii="Times New Roman" w:hAnsi="Times New Roman" w:cs="Times New Roman"/>
-          <w:sz w:val="24"/>
-          <w:szCs w:val="24"/>
-        </w:rPr>
-        <w:t xml:space="preserve"> </w:t>
-      </w:r>
-      <w:proofErr w:type="spellStart"/>
-      <w:r>
-        <w:rPr>
-          <w:rFonts w:ascii="Times New Roman" w:hAnsi="Times New Roman" w:cs="Times New Roman"/>
-          <w:sz w:val="24"/>
-          <w:szCs w:val="24"/>
-        </w:rPr>
-        <w:t>npm</w:t>
-      </w:r>
-      <w:proofErr w:type="spellEnd"/>
-      <w:r>
-        <w:rPr>
-          <w:rFonts w:ascii="Times New Roman" w:hAnsi="Times New Roman" w:cs="Times New Roman"/>
-          <w:sz w:val="24"/>
-          <w:szCs w:val="24"/>
-        </w:rPr>
-        <w:t xml:space="preserve">”). </w:t>
+        <w:t xml:space="preserve">If you are running the server on linux, it may be easier to download and install Node with your package manager of choice. Mac and Windows users are provided nice binaries which usually contain both Node and npm, but on Linux they are usually separated (ex. Fedora users: “sudo dnf install nodejs npm”). </w:t>
       </w:r>
       <w:r>
         <w:rPr>
@@ -974,25 +742,7 @@
           <w:sz w:val="24"/>
           <w:szCs w:val="24"/>
         </w:rPr>
-        <w:t xml:space="preserve"> Simply change to the top-level project directory and run the command “</w:t>
-      </w:r>
-      <w:proofErr w:type="spellStart"/>
-      <w:r>
-        <w:rPr>
-          <w:rFonts w:ascii="Times New Roman" w:hAnsi="Times New Roman" w:cs="Times New Roman"/>
-          <w:sz w:val="24"/>
-          <w:szCs w:val="24"/>
-        </w:rPr>
-        <w:t>npm</w:t>
-      </w:r>
-      <w:proofErr w:type="spellEnd"/>
-      <w:r>
-        <w:rPr>
-          <w:rFonts w:ascii="Times New Roman" w:hAnsi="Times New Roman" w:cs="Times New Roman"/>
-          <w:sz w:val="24"/>
-          <w:szCs w:val="24"/>
-        </w:rPr>
-        <w:t xml:space="preserve"> install”. Once Node has installed the required software dependencies, the server can be run with the command “node index.js” This will start a local server listening on port 3000.</w:t>
+        <w:t xml:space="preserve"> Simply change to the top-level project directory and run the command “npm install”. Once Node has installed the required software dependencies, the server can be run with the command “node index.js” This will start a local server listening on port 3000.</w:t>
       </w:r>
     </w:p>
     <w:p>
@@ -1590,25 +1340,7 @@
           <w:sz w:val="24"/>
           <w:szCs w:val="24"/>
         </w:rPr>
-        <w:t xml:space="preserve"> - Directory required by the </w:t>
-      </w:r>
-      <w:proofErr w:type="spellStart"/>
-      <w:r>
-        <w:rPr>
-          <w:rFonts w:ascii="Times New Roman" w:hAnsi="Times New Roman" w:cs="Times New Roman"/>
-          <w:sz w:val="24"/>
-          <w:szCs w:val="24"/>
-        </w:rPr>
-        <w:t>MarkerClusterer</w:t>
-      </w:r>
-      <w:proofErr w:type="spellEnd"/>
-      <w:r>
-        <w:rPr>
-          <w:rFonts w:ascii="Times New Roman" w:hAnsi="Times New Roman" w:cs="Times New Roman"/>
-          <w:sz w:val="24"/>
-          <w:szCs w:val="24"/>
-        </w:rPr>
-        <w:t xml:space="preserve"> library for placing icons on the Google map.</w:t>
+        <w:t xml:space="preserve"> - Directory required by the MarkerClusterer library for placing icons on the Google map.</w:t>
       </w:r>
     </w:p>
     <w:p>
@@ -1658,23 +1390,13 @@
           <w:szCs w:val="24"/>
         </w:rPr>
       </w:pPr>
-      <w:proofErr w:type="spellStart"/>
-      <w:r>
-        <w:rPr>
-          <w:rFonts w:ascii="Times New Roman" w:hAnsi="Times New Roman" w:cs="Times New Roman"/>
-          <w:sz w:val="24"/>
-          <w:szCs w:val="24"/>
-        </w:rPr>
-        <w:t>node_modules</w:t>
-      </w:r>
-      <w:proofErr w:type="spellEnd"/>
-      <w:r>
-        <w:rPr>
-          <w:rFonts w:ascii="Times New Roman" w:hAnsi="Times New Roman" w:cs="Times New Roman"/>
-          <w:sz w:val="24"/>
-          <w:szCs w:val="24"/>
-        </w:rPr>
-        <w:t>/</w:t>
+      <w:r>
+        <w:rPr>
+          <w:rFonts w:ascii="Times New Roman" w:hAnsi="Times New Roman" w:cs="Times New Roman"/>
+          <w:sz w:val="24"/>
+          <w:szCs w:val="24"/>
+        </w:rPr>
+        <w:t>node_modules/</w:t>
       </w:r>
       <w:r>
         <w:rPr>
@@ -1700,26 +1422,14 @@
           <w:szCs w:val="24"/>
         </w:rPr>
       </w:pPr>
-      <w:proofErr w:type="gramStart"/>
-      <w:r>
-        <w:rPr>
-          <w:rFonts w:ascii="Times New Roman" w:hAnsi="Times New Roman" w:cs="Times New Roman"/>
-          <w:sz w:val="24"/>
-          <w:szCs w:val="24"/>
-        </w:rPr>
-        <w:t>.</w:t>
-      </w:r>
-      <w:proofErr w:type="spellStart"/>
-      <w:r>
-        <w:rPr>
-          <w:rFonts w:ascii="Times New Roman" w:hAnsi="Times New Roman" w:cs="Times New Roman"/>
-          <w:sz w:val="24"/>
-          <w:szCs w:val="24"/>
-        </w:rPr>
-        <w:t>gitignore</w:t>
-      </w:r>
-      <w:proofErr w:type="spellEnd"/>
-      <w:proofErr w:type="gramEnd"/>
+      <w:r>
+        <w:rPr>
+          <w:rFonts w:ascii="Times New Roman" w:hAnsi="Times New Roman" w:cs="Times New Roman"/>
+          <w:sz w:val="24"/>
+          <w:szCs w:val="24"/>
+        </w:rPr>
+        <w:t>.gitignore</w:t>
+      </w:r>
       <w:r>
         <w:rPr>
           <w:rFonts w:ascii="Times New Roman" w:hAnsi="Times New Roman" w:cs="Times New Roman"/>
@@ -1790,25 +1500,7 @@
           <w:sz w:val="24"/>
           <w:szCs w:val="24"/>
         </w:rPr>
-        <w:t xml:space="preserve"> – Template HTML file for the </w:t>
-      </w:r>
-      <w:proofErr w:type="spellStart"/>
-      <w:r>
-        <w:rPr>
-          <w:rFonts w:ascii="Times New Roman" w:hAnsi="Times New Roman" w:cs="Times New Roman"/>
-          <w:sz w:val="24"/>
-          <w:szCs w:val="24"/>
-        </w:rPr>
-        <w:t>barchart</w:t>
-      </w:r>
-      <w:proofErr w:type="spellEnd"/>
-      <w:r>
-        <w:rPr>
-          <w:rFonts w:ascii="Times New Roman" w:hAnsi="Times New Roman" w:cs="Times New Roman"/>
-          <w:sz w:val="24"/>
-          <w:szCs w:val="24"/>
-        </w:rPr>
-        <w:t xml:space="preserve"> directive.</w:t>
+        <w:t xml:space="preserve"> – Template HTML file for the barchart directive.</w:t>
       </w:r>
     </w:p>
     <w:p>
@@ -1840,25 +1532,7 @@
           <w:sz w:val="24"/>
           <w:szCs w:val="24"/>
         </w:rPr>
-        <w:t xml:space="preserve"> – JavaScript file containing the </w:t>
-      </w:r>
-      <w:proofErr w:type="spellStart"/>
-      <w:r>
-        <w:rPr>
-          <w:rFonts w:ascii="Times New Roman" w:hAnsi="Times New Roman" w:cs="Times New Roman"/>
-          <w:sz w:val="24"/>
-          <w:szCs w:val="24"/>
-        </w:rPr>
-        <w:t>bargraph</w:t>
-      </w:r>
-      <w:proofErr w:type="spellEnd"/>
-      <w:r>
-        <w:rPr>
-          <w:rFonts w:ascii="Times New Roman" w:hAnsi="Times New Roman" w:cs="Times New Roman"/>
-          <w:sz w:val="24"/>
-          <w:szCs w:val="24"/>
-        </w:rPr>
-        <w:t xml:space="preserve"> rendering logic.</w:t>
+        <w:t xml:space="preserve"> – JavaScript file containing the bargraph rendering logic.</w:t>
       </w:r>
     </w:p>
     <w:p>
@@ -1946,25 +1620,7 @@
           <w:sz w:val="24"/>
           <w:szCs w:val="24"/>
         </w:rPr>
-        <w:t xml:space="preserve"> – Template HTML file for the </w:t>
-      </w:r>
-      <w:proofErr w:type="spellStart"/>
-      <w:r>
-        <w:rPr>
-          <w:rFonts w:ascii="Times New Roman" w:hAnsi="Times New Roman" w:cs="Times New Roman"/>
-          <w:sz w:val="24"/>
-          <w:szCs w:val="24"/>
-        </w:rPr>
-        <w:t>heatmap</w:t>
-      </w:r>
-      <w:proofErr w:type="spellEnd"/>
-      <w:r>
-        <w:rPr>
-          <w:rFonts w:ascii="Times New Roman" w:hAnsi="Times New Roman" w:cs="Times New Roman"/>
-          <w:sz w:val="24"/>
-          <w:szCs w:val="24"/>
-        </w:rPr>
-        <w:t xml:space="preserve"> directive.</w:t>
+        <w:t xml:space="preserve"> – Template HTML file for the heatmap directive.</w:t>
       </w:r>
     </w:p>
     <w:p>
@@ -1997,25 +1653,7 @@
           <w:sz w:val="24"/>
           <w:szCs w:val="24"/>
         </w:rPr>
-        <w:t xml:space="preserve"> – JavaScript file containing the </w:t>
-      </w:r>
-      <w:proofErr w:type="spellStart"/>
-      <w:r>
-        <w:rPr>
-          <w:rFonts w:ascii="Times New Roman" w:hAnsi="Times New Roman" w:cs="Times New Roman"/>
-          <w:sz w:val="24"/>
-          <w:szCs w:val="24"/>
-        </w:rPr>
-        <w:t>heatmap</w:t>
-      </w:r>
-      <w:proofErr w:type="spellEnd"/>
-      <w:r>
-        <w:rPr>
-          <w:rFonts w:ascii="Times New Roman" w:hAnsi="Times New Roman" w:cs="Times New Roman"/>
-          <w:sz w:val="24"/>
-          <w:szCs w:val="24"/>
-        </w:rPr>
-        <w:t xml:space="preserve"> rendering logic.</w:t>
+        <w:t xml:space="preserve"> – JavaScript file containing the heatmap rendering logic.</w:t>
       </w:r>
     </w:p>
     <w:p>
@@ -2121,8 +1759,6 @@
           <w:szCs w:val="24"/>
         </w:rPr>
       </w:pPr>
-      <w:proofErr w:type="spellStart"/>
-      <w:proofErr w:type="gramStart"/>
       <w:r>
         <w:rPr>
           <w:rFonts w:ascii="Times New Roman" w:hAnsi="Times New Roman" w:cs="Times New Roman"/>
@@ -2131,8 +1767,6 @@
         </w:rPr>
         <w:t>package.json</w:t>
       </w:r>
-      <w:proofErr w:type="spellEnd"/>
-      <w:proofErr w:type="gramEnd"/>
       <w:r>
         <w:rPr>
           <w:rFonts w:ascii="Times New Roman" w:hAnsi="Times New Roman" w:cs="Times New Roman"/>

</xml_diff>

<commit_message>
Updated docs. Updated style for hr. Added source for data
</commit_message>
<xml_diff>
--- a/docs/manual.docx
+++ b/docs/manual.docx
@@ -271,8 +271,6 @@
         </w:rPr>
         <w:t>Download the data</w:t>
       </w:r>
-      <w:bookmarkStart w:id="0" w:name="_GoBack"/>
-      <w:bookmarkEnd w:id="0"/>
       <w:r>
         <w:rPr>
           <w:rFonts w:ascii="Times New Roman" w:hAnsi="Times New Roman" w:cs="Times New Roman"/>
@@ -1111,6 +1109,16 @@
         </w:rPr>
         <w:t xml:space="preserve"> or block. Typing in the input bar updates the table in real-time. Clicking the x button will reset the form and table.</w:t>
       </w:r>
+      <w:r>
+        <w:rPr>
+          <w:rFonts w:ascii="Times New Roman" w:hAnsi="Times New Roman" w:cs="Times New Roman"/>
+          <w:sz w:val="24"/>
+          <w:szCs w:val="24"/>
+        </w:rPr>
+        <w:t xml:space="preserve"> Lastly, clicking on any of the headers of this table will sort the contents of the table according to that particular field. Clicking that same heading again will cause the table to reverse sort.</w:t>
+      </w:r>
+      <w:bookmarkStart w:id="0" w:name="_GoBack"/>
+      <w:bookmarkEnd w:id="0"/>
     </w:p>
     <w:p>
       <w:pPr>
@@ -1556,6 +1564,7 @@
           <w:sz w:val="24"/>
           <w:szCs w:val="24"/>
         </w:rPr>
+        <w:lastRenderedPageBreak/>
         <w:t>controller.js</w:t>
       </w:r>
       <w:r>
@@ -1644,7 +1653,6 @@
           <w:sz w:val="24"/>
           <w:szCs w:val="24"/>
         </w:rPr>
-        <w:lastRenderedPageBreak/>
         <w:t>heatmap.js</w:t>
       </w:r>
       <w:r>

</xml_diff>